<commit_message>
Added min val clause to resources
</commit_message>
<xml_diff>
--- a/Build the Plant 1.0 Design Doc - Prototype.docx
+++ b/Build the Plant 1.0 Design Doc - Prototype.docx
@@ -96,6 +96,11 @@
           <w:numId w:val="2"/>
         </w:numPr>
       </w:pPr>
+      <w:r>
+        <w:t>Cannot be reduced below a minimum value</w:t>
+      </w:r>
+      <w:bookmarkStart w:id="0" w:name="_GoBack"/>
+      <w:bookmarkEnd w:id="0"/>
     </w:p>
     <w:p>
       <w:pPr>
@@ -137,6 +142,18 @@
       <w:pPr>
         <w:pStyle w:val="ListParagraph"/>
         <w:numPr>
+          <w:ilvl w:val="1"/>
+          <w:numId w:val="2"/>
+        </w:numPr>
+      </w:pPr>
+      <w:r>
+        <w:t>Cannot be reduced below a minimum value</w:t>
+      </w:r>
+    </w:p>
+    <w:p>
+      <w:pPr>
+        <w:pStyle w:val="ListParagraph"/>
+        <w:numPr>
           <w:ilvl w:val="0"/>
           <w:numId w:val="2"/>
         </w:numPr>
@@ -270,13 +287,7 @@
         </w:numPr>
       </w:pPr>
       <w:r>
-        <w:t>Te</w:t>
-      </w:r>
-      <w:r>
-        <w:t>mporarily</w:t>
-      </w:r>
-      <w:r>
-        <w:t xml:space="preserve"> immune to attacks </w:t>
+        <w:t xml:space="preserve">Temporarily immune to attacks </w:t>
       </w:r>
     </w:p>
     <w:p>
@@ -288,10 +299,7 @@
         </w:numPr>
       </w:pPr>
       <w:r>
-        <w:t>Temporarily</w:t>
-      </w:r>
-      <w:r>
-        <w:t xml:space="preserve"> increase percentage of sunlight strength gained</w:t>
+        <w:t>Temporarily increase percentage of sunlight strength gained</w:t>
       </w:r>
     </w:p>
     <w:p>
@@ -1070,8 +1078,6 @@
       <w:r>
         <w:t>What else?</w:t>
       </w:r>
-      <w:bookmarkStart w:id="0" w:name="_GoBack"/>
-      <w:bookmarkEnd w:id="0"/>
     </w:p>
     <w:p/>
     <w:p/>

</xml_diff>